<commit_message>
Branche parallelle pour ne pas faire de betises pendant le markdown
</commit_message>
<xml_diff>
--- a/Blocnotes.docx
+++ b/Blocnotes.docx
@@ -17,8 +17,16 @@
         <w:rPr>
           <w:highlight w:val="green"/>
         </w:rPr>
-        <w:t>Faire le squelette des trucs no brain</w:t>
-      </w:r>
+        <w:t xml:space="preserve">Faire le squelette des trucs no </w:t>
+      </w:r>
+      <w:proofErr w:type="spellStart"/>
+      <w:r>
+        <w:rPr>
+          <w:highlight w:val="green"/>
+        </w:rPr>
+        <w:t>brain</w:t>
+      </w:r>
+      <w:proofErr w:type="spellEnd"/>
     </w:p>
     <w:p>
       <w:pPr>
@@ -79,7 +87,15 @@
         <w:t xml:space="preserve">Calcul du nombre : </w:t>
       </w:r>
       <w:r>
-        <w:t>-Trouver les cartes playables dans la main de chaque joueur 1 par 1</w:t>
+        <w:t xml:space="preserve">-Trouver les cartes </w:t>
+      </w:r>
+      <w:proofErr w:type="spellStart"/>
+      <w:r>
+        <w:t>playables</w:t>
+      </w:r>
+      <w:proofErr w:type="spellEnd"/>
+      <w:r>
+        <w:t xml:space="preserve"> dans la main de chaque joueur 1 par 1</w:t>
       </w:r>
     </w:p>
     <w:p>
@@ -89,8 +105,29 @@
     </w:p>
     <w:p>
       <w:r>
-        <w:t>-Si pas de playable, chercher les dead cards</w:t>
-      </w:r>
+        <w:t xml:space="preserve">-Si pas de </w:t>
+      </w:r>
+      <w:proofErr w:type="spellStart"/>
+      <w:r>
+        <w:t>playable</w:t>
+      </w:r>
+      <w:proofErr w:type="spellEnd"/>
+      <w:r>
+        <w:t xml:space="preserve">, chercher les </w:t>
+      </w:r>
+      <w:proofErr w:type="spellStart"/>
+      <w:r>
+        <w:t>dead</w:t>
+      </w:r>
+      <w:proofErr w:type="spellEnd"/>
+      <w:r>
+        <w:t xml:space="preserve"> </w:t>
+      </w:r>
+      <w:proofErr w:type="spellStart"/>
+      <w:r>
+        <w:t>cards</w:t>
+      </w:r>
+      <w:proofErr w:type="spellEnd"/>
     </w:p>
     <w:p/>
     <w:p/>
@@ -116,8 +153,21 @@
     </w:p>
     <w:p>
       <w:r>
-        <w:t>Attention aux commits et au github</w:t>
-      </w:r>
+        <w:t xml:space="preserve">Attention aux </w:t>
+      </w:r>
+      <w:proofErr w:type="spellStart"/>
+      <w:r>
+        <w:t>commits</w:t>
+      </w:r>
+      <w:proofErr w:type="spellEnd"/>
+      <w:r>
+        <w:t xml:space="preserve"> et au </w:t>
+      </w:r>
+      <w:proofErr w:type="spellStart"/>
+      <w:r>
+        <w:t>github</w:t>
+      </w:r>
+      <w:proofErr w:type="spellEnd"/>
     </w:p>
     <w:p/>
     <w:p>
@@ -150,20 +200,67 @@
         <w:t>Unit test : on essaie ‘nombre’ avec une main</w:t>
       </w:r>
       <w:r>
-        <w:t xml:space="preserve"> en utilisant game.turn()</w:t>
-      </w:r>
-    </w:p>
-    <w:p>
-      <w:r>
-        <w:t>Remarque : game.hands cycle donc le premier item est la main du joueur actif</w:t>
-      </w:r>
-    </w:p>
-    <w:p>
-      <w:r>
-        <w:t>game.hands[0].cards[0].color pour accéder à</w:t>
+        <w:t xml:space="preserve"> en utilisant </w:t>
+      </w:r>
+      <w:proofErr w:type="spellStart"/>
+      <w:r>
+        <w:t>game.turn</w:t>
+      </w:r>
+      <w:proofErr w:type="spellEnd"/>
+      <w:r>
+        <w:t>()</w:t>
+      </w:r>
+    </w:p>
+    <w:p>
+      <w:r>
+        <w:t xml:space="preserve">Remarque : </w:t>
+      </w:r>
+      <w:proofErr w:type="spellStart"/>
+      <w:r>
+        <w:t>game.hands</w:t>
+      </w:r>
+      <w:proofErr w:type="spellEnd"/>
+      <w:r>
+        <w:t xml:space="preserve"> cycle donc le premier item est la main du joueur actif</w:t>
+      </w:r>
+    </w:p>
+    <w:p>
+      <w:proofErr w:type="spellStart"/>
+      <w:r>
+        <w:t>game.hands</w:t>
+      </w:r>
+      <w:proofErr w:type="spellEnd"/>
+      <w:r>
+        <w:t>[0].</w:t>
+      </w:r>
+      <w:proofErr w:type="spellStart"/>
+      <w:r>
+        <w:t>cards</w:t>
+      </w:r>
+      <w:proofErr w:type="spellEnd"/>
+      <w:r>
+        <w:t>[0].</w:t>
+      </w:r>
+      <w:proofErr w:type="spellStart"/>
+      <w:r>
+        <w:t>color</w:t>
+      </w:r>
+      <w:proofErr w:type="spellEnd"/>
+      <w:r>
+        <w:t xml:space="preserve"> pour accéder à</w:t>
       </w:r>
       <w:r>
         <w:t xml:space="preserve"> la couleur d’une carte dans une main</w:t>
+      </w:r>
+    </w:p>
+    <w:p>
+      <w:proofErr w:type="spellStart"/>
+      <w:r>
+        <w:t>Hotfix</w:t>
+      </w:r>
+      <w:proofErr w:type="spellEnd"/>
+      <w:r>
+        <w:t> : la liste des cartes mortes était inefficace</w:t>
       </w:r>
     </w:p>
     <w:sectPr>

</xml_diff>